<commit_message>
Update artefato 17 e 19
</commit_message>
<xml_diff>
--- a/artefatos/19. Regras de Negócio.docx
+++ b/artefatos/19. Regras de Negócio.docx
@@ -36,25 +36,15 @@
         <w:t>RN-0001:</w:t>
       </w:r>
       <w:r>
-        <w:rPr>
-          <w:b/>
-          <w:bCs/>
-        </w:rPr>
-        <w:t xml:space="preserve"> </w:t>
-      </w:r>
-      <w:r>
-        <w:t xml:space="preserve">O </w:t>
-      </w:r>
-      <w:r>
-        <w:t>C</w:t>
-      </w:r>
-      <w:bookmarkStart w:id="0" w:name="_GoBack"/>
-      <w:bookmarkEnd w:id="0"/>
-      <w:r>
-        <w:t>liente terá uma tolerância de até 15 minutos após o horário marcado.</w:t>
+        <w:t xml:space="preserve"> Para finalizar o pedido, o valor do serviço deve ser informado ao cliente para o cliente realizar o pagamento.</w:t>
       </w:r>
     </w:p>
     <w:p>
+      <w:pPr>
+        <w:rPr>
+          <w:bCs/>
+        </w:rPr>
+      </w:pPr>
       <w:r>
         <w:rPr>
           <w:b/>
@@ -77,11 +67,96 @@
         <w:t xml:space="preserve">: </w:t>
       </w:r>
       <w:r>
-        <w:t>O C</w:t>
+        <w:rPr>
+          <w:bCs/>
+        </w:rPr>
+        <w:t>Para a realização do serviço, o funcionário deve chamar o cliente para</w:t>
       </w:r>
       <w:r>
-        <w:t>liente pagará o serviço após o serviço ser realizado.</w:t>
+        <w:rPr>
+          <w:bCs/>
+        </w:rPr>
+        <w:t xml:space="preserve"> a</w:t>
       </w:r>
+      <w:r>
+        <w:rPr>
+          <w:bCs/>
+        </w:rPr>
+        <w:t xml:space="preserve"> realiza</w:t>
+      </w:r>
+      <w:r>
+        <w:rPr>
+          <w:bCs/>
+        </w:rPr>
+        <w:t>ção</w:t>
+      </w:r>
+      <w:r>
+        <w:rPr>
+          <w:bCs/>
+        </w:rPr>
+        <w:t xml:space="preserve"> </w:t>
+      </w:r>
+      <w:r>
+        <w:rPr>
+          <w:bCs/>
+        </w:rPr>
+        <w:t>d</w:t>
+      </w:r>
+      <w:r>
+        <w:rPr>
+          <w:bCs/>
+        </w:rPr>
+        <w:t>o serviço</w:t>
+      </w:r>
+      <w:r>
+        <w:rPr>
+          <w:bCs/>
+        </w:rPr>
+        <w:t>.</w:t>
+      </w:r>
+    </w:p>
+    <w:p>
+      <w:r>
+        <w:rPr>
+          <w:b/>
+          <w:bCs/>
+        </w:rPr>
+        <w:t>RN-000</w:t>
+      </w:r>
+      <w:r>
+        <w:rPr>
+          <w:b/>
+          <w:bCs/>
+        </w:rPr>
+        <w:t>3</w:t>
+      </w:r>
+      <w:r>
+        <w:rPr>
+          <w:b/>
+          <w:bCs/>
+        </w:rPr>
+        <w:t xml:space="preserve">: </w:t>
+      </w:r>
+      <w:r>
+        <w:rPr>
+          <w:bCs/>
+        </w:rPr>
+        <w:t xml:space="preserve">Ao comprar um produto, </w:t>
+      </w:r>
+      <w:r>
+        <w:rPr>
+          <w:bCs/>
+        </w:rPr>
+        <w:t>o cliente</w:t>
+      </w:r>
+      <w:r>
+        <w:rPr>
+          <w:bCs/>
+        </w:rPr>
+        <w:t xml:space="preserve"> deve pagar junto ao caixa.</w:t>
+      </w:r>
+      <w:bookmarkStart w:id="0" w:name="_GoBack"/>
+      <w:bookmarkEnd w:id="0"/>
     </w:p>
     <w:p/>
     <w:sectPr>

</xml_diff>